<commit_message>
Next level transition implemented
</commit_message>
<xml_diff>
--- a/312 W6L6/Documents/312 W6L6 DesignDoc.docx
+++ b/312 W6L6/Documents/312 W6L6 DesignDoc.docx
@@ -85,7 +85,79 @@
         </w:numPr>
       </w:pPr>
       <w:r>
-        <w:t>Instead of transform.rotate() I used .addTorque() because it allowed me to tweak the angular drag as well as being generally better practice.</w:t>
+        <w:t>No deviations</w:t>
+      </w:r>
+    </w:p>
+    <w:p>
+      <w:pPr>
+        <w:pStyle w:val="ListParagraph"/>
+        <w:numPr>
+          <w:ilvl w:val="0"/>
+          <w:numId w:val="2"/>
+        </w:numPr>
+      </w:pPr>
+      <w:r>
+        <w:t>No deviations</w:t>
+      </w:r>
+    </w:p>
+    <w:p>
+      <w:pPr>
+        <w:pStyle w:val="ListParagraph"/>
+        <w:numPr>
+          <w:ilvl w:val="0"/>
+          <w:numId w:val="2"/>
+        </w:numPr>
+      </w:pPr>
+      <w:r>
+        <w:t>No deviations</w:t>
+      </w:r>
+    </w:p>
+    <w:p>
+      <w:pPr>
+        <w:pStyle w:val="ListParagraph"/>
+        <w:numPr>
+          <w:ilvl w:val="0"/>
+          <w:numId w:val="2"/>
+        </w:numPr>
+      </w:pPr>
+      <w:r>
+        <w:t>No deviations</w:t>
+      </w:r>
+    </w:p>
+    <w:p>
+      <w:pPr>
+        <w:pStyle w:val="ListParagraph"/>
+        <w:numPr>
+          <w:ilvl w:val="0"/>
+          <w:numId w:val="2"/>
+        </w:numPr>
+      </w:pPr>
+      <w:r>
+        <w:t>No deviations</w:t>
+      </w:r>
+    </w:p>
+    <w:p>
+      <w:pPr>
+        <w:pStyle w:val="ListParagraph"/>
+        <w:numPr>
+          <w:ilvl w:val="0"/>
+          <w:numId w:val="2"/>
+        </w:numPr>
+      </w:pPr>
+      <w:r>
+        <w:t>No deviations</w:t>
+      </w:r>
+    </w:p>
+    <w:p>
+      <w:pPr>
+        <w:pStyle w:val="ListParagraph"/>
+        <w:numPr>
+          <w:ilvl w:val="0"/>
+          <w:numId w:val="2"/>
+        </w:numPr>
+      </w:pPr>
+      <w:r>
+        <w:t>No deviations</w:t>
       </w:r>
     </w:p>
     <w:p>
@@ -98,26 +170,15 @@
       </w:r>
     </w:p>
     <w:p>
-      <w:r>
-        <w:t>Refined movement and made rotation a torque force instead of directly altering the rotation.</w:t>
-      </w:r>
-    </w:p>
-    <w:p>
-      <w:r>
-        <w:t>WASD/Arrow key movement by default.</w:t>
-      </w:r>
-    </w:p>
-    <w:p>
-      <w:r>
-        <w:t>Basic level layout with some static obstacles</w:t>
-      </w:r>
-      <w:r>
-        <w:t>.</w:t>
-      </w:r>
-    </w:p>
-    <w:p>
-      <w:r>
-        <w:t>Camera is now orthographic and utilizes a follow camera with lookahead.</w:t>
+      <w:pPr>
+        <w:pStyle w:val="ListParagraph"/>
+        <w:numPr>
+          <w:ilvl w:val="0"/>
+          <w:numId w:val="3"/>
+        </w:numPr>
+      </w:pPr>
+      <w:r>
+        <w:t>Instead of transform.rotate() I used .addTorque() because it allowed me to tweak the angular drag as well as being generally better practice.</w:t>
       </w:r>
     </w:p>
     <w:p>
@@ -136,7 +197,7 @@
     </w:p>
     <w:p>
       <w:r>
-        <w:t>Kind of unrelated but I learned that you should not prioritize making games over my own mental health. Talking more about a midterm I did yesterday but I spent 12 hours on it and did not sleep all night until 8am.</w:t>
+        <w:t>I learned how to use audio</w:t>
       </w:r>
     </w:p>
     <w:p>
@@ -149,7 +210,7 @@
     </w:p>
     <w:p>
       <w:r>
-        <w:t>I used addForce() instead of addRelativeForce() which would have saved me some bug fixing but eh we ball.</w:t>
+        <w:t>I made a re-direct momentum mechanic and it was pretty easy to implement, no comments</w:t>
       </w:r>
     </w:p>
     <w:sectPr>
@@ -254,6 +315,95 @@
     </w:lvl>
   </w:abstractNum>
   <w:abstractNum w:abstractNumId="1" w15:restartNumberingAfterBreak="0">
+    <w:nsid w:val="210C78B4"/>
+    <w:multiLevelType w:val="hybridMultilevel"/>
+    <w:tmpl w:val="D07CD23E"/>
+    <w:lvl w:ilvl="0" w:tplc="04090011">
+      <w:start w:val="1"/>
+      <w:numFmt w:val="decimal"/>
+      <w:lvlText w:val="%1)"/>
+      <w:lvlJc w:val="left"/>
+      <w:pPr>
+        <w:ind w:left="720" w:hanging="360"/>
+      </w:pPr>
+      <w:rPr>
+        <w:rFonts w:hint="default"/>
+      </w:rPr>
+    </w:lvl>
+    <w:lvl w:ilvl="1" w:tplc="04090019" w:tentative="1">
+      <w:start w:val="1"/>
+      <w:numFmt w:val="lowerLetter"/>
+      <w:lvlText w:val="%2."/>
+      <w:lvlJc w:val="left"/>
+      <w:pPr>
+        <w:ind w:left="1440" w:hanging="360"/>
+      </w:pPr>
+    </w:lvl>
+    <w:lvl w:ilvl="2" w:tplc="0409001B" w:tentative="1">
+      <w:start w:val="1"/>
+      <w:numFmt w:val="lowerRoman"/>
+      <w:lvlText w:val="%3."/>
+      <w:lvlJc w:val="right"/>
+      <w:pPr>
+        <w:ind w:left="2160" w:hanging="180"/>
+      </w:pPr>
+    </w:lvl>
+    <w:lvl w:ilvl="3" w:tplc="0409000F" w:tentative="1">
+      <w:start w:val="1"/>
+      <w:numFmt w:val="decimal"/>
+      <w:lvlText w:val="%4."/>
+      <w:lvlJc w:val="left"/>
+      <w:pPr>
+        <w:ind w:left="2880" w:hanging="360"/>
+      </w:pPr>
+    </w:lvl>
+    <w:lvl w:ilvl="4" w:tplc="04090019" w:tentative="1">
+      <w:start w:val="1"/>
+      <w:numFmt w:val="lowerLetter"/>
+      <w:lvlText w:val="%5."/>
+      <w:lvlJc w:val="left"/>
+      <w:pPr>
+        <w:ind w:left="3600" w:hanging="360"/>
+      </w:pPr>
+    </w:lvl>
+    <w:lvl w:ilvl="5" w:tplc="0409001B" w:tentative="1">
+      <w:start w:val="1"/>
+      <w:numFmt w:val="lowerRoman"/>
+      <w:lvlText w:val="%6."/>
+      <w:lvlJc w:val="right"/>
+      <w:pPr>
+        <w:ind w:left="4320" w:hanging="180"/>
+      </w:pPr>
+    </w:lvl>
+    <w:lvl w:ilvl="6" w:tplc="0409000F" w:tentative="1">
+      <w:start w:val="1"/>
+      <w:numFmt w:val="decimal"/>
+      <w:lvlText w:val="%7."/>
+      <w:lvlJc w:val="left"/>
+      <w:pPr>
+        <w:ind w:left="5040" w:hanging="360"/>
+      </w:pPr>
+    </w:lvl>
+    <w:lvl w:ilvl="7" w:tplc="04090019" w:tentative="1">
+      <w:start w:val="1"/>
+      <w:numFmt w:val="lowerLetter"/>
+      <w:lvlText w:val="%8."/>
+      <w:lvlJc w:val="left"/>
+      <w:pPr>
+        <w:ind w:left="5760" w:hanging="360"/>
+      </w:pPr>
+    </w:lvl>
+    <w:lvl w:ilvl="8" w:tplc="0409001B" w:tentative="1">
+      <w:start w:val="1"/>
+      <w:numFmt w:val="lowerRoman"/>
+      <w:lvlText w:val="%9."/>
+      <w:lvlJc w:val="right"/>
+      <w:pPr>
+        <w:ind w:left="6480" w:hanging="180"/>
+      </w:pPr>
+    </w:lvl>
+  </w:abstractNum>
+  <w:abstractNum w:abstractNumId="2" w15:restartNumberingAfterBreak="0">
     <w:nsid w:val="4347478E"/>
     <w:multiLevelType w:val="hybridMultilevel"/>
     <w:tmpl w:val="6002990A"/>
@@ -346,6 +496,9 @@
     <w:abstractNumId w:val="0"/>
   </w:num>
   <w:num w:numId="2" w16cid:durableId="550581772">
+    <w:abstractNumId w:val="2"/>
+  </w:num>
+  <w:num w:numId="3" w16cid:durableId="1606503347">
     <w:abstractNumId w:val="1"/>
   </w:num>
 </w:numbering>

</xml_diff>